<commit_message>
Visto bueno al punto 2.1, con correcciones ortograficas y nada más
</commit_message>
<xml_diff>
--- a/SING_Practica_1/Practica1_capitulo2.docx
+++ b/SING_Practica_1/Practica1_capitulo2.docx
@@ -1847,14 +1847,27 @@
       <w:r>
         <w:t xml:space="preserve">Tabla </w:t>
       </w:r>
-      <w:fldSimple w:instr=" SEQ Tabla \* ARABIC ">
-        <w:r>
-          <w:rPr>
-            <w:noProof/>
-          </w:rPr>
-          <w:t>1</w:t>
-        </w:r>
-      </w:fldSimple>
+      <w:r>
+        <w:fldChar w:fldCharType="begin"/>
+      </w:r>
+      <w:r>
+        <w:instrText xml:space="preserve"> SEQ Tabla \* ARABIC </w:instrText>
+      </w:r>
+      <w:r>
+        <w:fldChar w:fldCharType="separate"/>
+      </w:r>
+      <w:r>
+        <w:rPr>
+          <w:noProof/>
+        </w:rPr>
+        <w:t>1</w:t>
+      </w:r>
+      <w:r>
+        <w:rPr>
+          <w:noProof/>
+        </w:rPr>
+        <w:fldChar w:fldCharType="end"/>
+      </w:r>
       <w:r>
         <w:t>. Plan de pruebas.</w:t>
       </w:r>
@@ -1895,7 +1908,21 @@
           <w:rFonts w:ascii="Times New Roman" w:hAnsi="Times New Roman" w:cs="Times New Roman"/>
           <w:sz w:val="24"/>
         </w:rPr>
-        <w:t xml:space="preserve"> debido a la posibilidad de automatizar las ejecuciones, cuantas más mejor y así poder obtener una visión más perimétrica del comportamiento de las mismas conforme aumenta el número de hilos en los que se paraleliza una misma consulta ya preparada. Dicho lo cual, este plan de pruebas nace de unificar:</w:t>
+        <w:t xml:space="preserve"> debido a la posibilidad de automatizar las ejecuciones, cuantas más mejor y así poder obtener una visión más perimétrica del comportamiento de </w:t>
+      </w:r>
+      <w:r>
+        <w:rPr>
+          <w:rFonts w:ascii="Times New Roman" w:hAnsi="Times New Roman" w:cs="Times New Roman"/>
+          <w:sz w:val="24"/>
+        </w:rPr>
+        <w:t>estas</w:t>
+      </w:r>
+      <w:r>
+        <w:rPr>
+          <w:rFonts w:ascii="Times New Roman" w:hAnsi="Times New Roman" w:cs="Times New Roman"/>
+          <w:sz w:val="24"/>
+        </w:rPr>
+        <w:t xml:space="preserve"> conforme aumenta el número de hilos en los que se paraleliza una misma consulta ya preparada. Dicho lo cual, este plan de pruebas nace de unificar:</w:t>
       </w:r>
     </w:p>
     <w:p>
@@ -2035,8 +2062,30 @@
         <w:rPr>
           <w:i/>
         </w:rPr>
-        <w:t>No Transactional read-only</w:t>
-      </w:r>
+        <w:t xml:space="preserve">No </w:t>
+      </w:r>
+      <w:proofErr w:type="spellStart"/>
+      <w:r>
+        <w:rPr>
+          <w:i/>
+        </w:rPr>
+        <w:t>Transactional</w:t>
+      </w:r>
+      <w:proofErr w:type="spellEnd"/>
+      <w:r>
+        <w:rPr>
+          <w:i/>
+        </w:rPr>
+        <w:t xml:space="preserve"> </w:t>
+      </w:r>
+      <w:proofErr w:type="spellStart"/>
+      <w:r>
+        <w:rPr>
+          <w:i/>
+        </w:rPr>
+        <w:t>read-only</w:t>
+      </w:r>
+      <w:proofErr w:type="spellEnd"/>
     </w:p>
     <w:p>
       <w:pPr>
@@ -2120,7 +2169,21 @@
           <w:rFonts w:ascii="Times New Roman" w:hAnsi="Times New Roman" w:cs="Times New Roman"/>
           <w:sz w:val="24"/>
         </w:rPr>
-        <w:t xml:space="preserve">con las ejecuciones transacciones y ver todo lo que supone mantener la consistencia del conjunto de datos, especialmente cuando crece la cantidad de los mismos junto al deseo de paralelizar consultas. </w:t>
+        <w:t xml:space="preserve">con las ejecuciones transacciones y ver todo lo que supone mantener la consistencia del conjunto de datos, especialmente cuando crece la cantidad de </w:t>
+      </w:r>
+      <w:r>
+        <w:rPr>
+          <w:rFonts w:ascii="Times New Roman" w:hAnsi="Times New Roman" w:cs="Times New Roman"/>
+          <w:sz w:val="24"/>
+        </w:rPr>
+        <w:t>estos</w:t>
+      </w:r>
+      <w:r>
+        <w:rPr>
+          <w:rFonts w:ascii="Times New Roman" w:hAnsi="Times New Roman" w:cs="Times New Roman"/>
+          <w:sz w:val="24"/>
+        </w:rPr>
+        <w:t xml:space="preserve"> junto al deseo de paralelizar consultas. </w:t>
       </w:r>
     </w:p>
     <w:p>
@@ -2162,13 +2225,23 @@
         </w:rPr>
         <w:t xml:space="preserve"> generados por las ejecuciones se han extraído dos parámetros: las transacciones por segundo y el tiempo total de ejecución. Después, se han calculado las transacciones totales, </w:t>
       </w:r>
+      <w:proofErr w:type="spellStart"/>
       <w:r>
         <w:rPr>
           <w:rFonts w:ascii="Times New Roman" w:hAnsi="Times New Roman" w:cs="Times New Roman"/>
           <w:i/>
           <w:sz w:val="24"/>
         </w:rPr>
-        <w:t>Speed-up</w:t>
+        <w:t>Speed</w:t>
+      </w:r>
+      <w:proofErr w:type="spellEnd"/>
+      <w:r>
+        <w:rPr>
+          <w:rFonts w:ascii="Times New Roman" w:hAnsi="Times New Roman" w:cs="Times New Roman"/>
+          <w:i/>
+          <w:sz w:val="24"/>
+        </w:rPr>
+        <w:t>-up</w:t>
       </w:r>
       <w:r>
         <w:rPr>
@@ -2275,14 +2348,27 @@
       <w:r>
         <w:t xml:space="preserve">Tabla </w:t>
       </w:r>
-      <w:fldSimple w:instr=" SEQ Tabla \* ARABIC ">
-        <w:r>
-          <w:rPr>
-            <w:noProof/>
-          </w:rPr>
-          <w:t>2</w:t>
-        </w:r>
-      </w:fldSimple>
+      <w:r>
+        <w:fldChar w:fldCharType="begin"/>
+      </w:r>
+      <w:r>
+        <w:instrText xml:space="preserve"> SEQ Tabla \* ARABIC </w:instrText>
+      </w:r>
+      <w:r>
+        <w:fldChar w:fldCharType="separate"/>
+      </w:r>
+      <w:r>
+        <w:rPr>
+          <w:noProof/>
+        </w:rPr>
+        <w:t>2</w:t>
+      </w:r>
+      <w:r>
+        <w:rPr>
+          <w:noProof/>
+        </w:rPr>
+        <w:fldChar w:fldCharType="end"/>
+      </w:r>
       <w:r>
         <w:t>. Transacciones por segundo</w:t>
       </w:r>
@@ -2358,14 +2444,27 @@
       <w:r>
         <w:t xml:space="preserve">Tabla </w:t>
       </w:r>
-      <w:fldSimple w:instr=" SEQ Tabla \* ARABIC ">
-        <w:r>
-          <w:rPr>
-            <w:noProof/>
-          </w:rPr>
-          <w:t>3</w:t>
-        </w:r>
-      </w:fldSimple>
+      <w:r>
+        <w:fldChar w:fldCharType="begin"/>
+      </w:r>
+      <w:r>
+        <w:instrText xml:space="preserve"> SEQ Tabla \* ARABIC </w:instrText>
+      </w:r>
+      <w:r>
+        <w:fldChar w:fldCharType="separate"/>
+      </w:r>
+      <w:r>
+        <w:rPr>
+          <w:noProof/>
+        </w:rPr>
+        <w:t>3</w:t>
+      </w:r>
+      <w:r>
+        <w:rPr>
+          <w:noProof/>
+        </w:rPr>
+        <w:fldChar w:fldCharType="end"/>
+      </w:r>
       <w:r>
         <w:t>. Tiempo total requerido frente al número de hilos.</w:t>
       </w:r>
@@ -2411,14 +2510,27 @@
       <w:r>
         <w:t xml:space="preserve">Tabla </w:t>
       </w:r>
-      <w:fldSimple w:instr=" SEQ Tabla \* ARABIC ">
-        <w:r>
-          <w:rPr>
-            <w:noProof/>
-          </w:rPr>
-          <w:t>4</w:t>
-        </w:r>
-      </w:fldSimple>
+      <w:r>
+        <w:fldChar w:fldCharType="begin"/>
+      </w:r>
+      <w:r>
+        <w:instrText xml:space="preserve"> SEQ Tabla \* ARABIC </w:instrText>
+      </w:r>
+      <w:r>
+        <w:fldChar w:fldCharType="separate"/>
+      </w:r>
+      <w:r>
+        <w:rPr>
+          <w:noProof/>
+        </w:rPr>
+        <w:t>4</w:t>
+      </w:r>
+      <w:r>
+        <w:rPr>
+          <w:noProof/>
+        </w:rPr>
+        <w:fldChar w:fldCharType="end"/>
+      </w:r>
       <w:r>
         <w:t>. Transacciones totales frente al número de hilos.</w:t>
       </w:r>
@@ -2497,14 +2609,27 @@
       <w:r>
         <w:t xml:space="preserve">Tabla </w:t>
       </w:r>
-      <w:fldSimple w:instr=" SEQ Tabla \* ARABIC ">
-        <w:r>
-          <w:rPr>
-            <w:noProof/>
-          </w:rPr>
-          <w:t>5</w:t>
-        </w:r>
-      </w:fldSimple>
+      <w:r>
+        <w:fldChar w:fldCharType="begin"/>
+      </w:r>
+      <w:r>
+        <w:instrText xml:space="preserve"> SEQ Tabla \* ARABIC </w:instrText>
+      </w:r>
+      <w:r>
+        <w:fldChar w:fldCharType="separate"/>
+      </w:r>
+      <w:r>
+        <w:rPr>
+          <w:noProof/>
+        </w:rPr>
+        <w:t>5</w:t>
+      </w:r>
+      <w:r>
+        <w:rPr>
+          <w:noProof/>
+        </w:rPr>
+        <w:fldChar w:fldCharType="end"/>
+      </w:r>
       <w:r>
         <w:t>. Variación del incremento de la velocidad frente al número de hilos.</w:t>
       </w:r>
@@ -2557,14 +2682,27 @@
       <w:r>
         <w:t xml:space="preserve">Tabla </w:t>
       </w:r>
-      <w:fldSimple w:instr=" SEQ Tabla \* ARABIC ">
-        <w:r>
-          <w:rPr>
-            <w:noProof/>
-          </w:rPr>
-          <w:t>6</w:t>
-        </w:r>
-      </w:fldSimple>
+      <w:r>
+        <w:fldChar w:fldCharType="begin"/>
+      </w:r>
+      <w:r>
+        <w:instrText xml:space="preserve"> SEQ Tabla \* ARABIC </w:instrText>
+      </w:r>
+      <w:r>
+        <w:fldChar w:fldCharType="separate"/>
+      </w:r>
+      <w:r>
+        <w:rPr>
+          <w:noProof/>
+        </w:rPr>
+        <w:t>6</w:t>
+      </w:r>
+      <w:r>
+        <w:rPr>
+          <w:noProof/>
+        </w:rPr>
+        <w:fldChar w:fldCharType="end"/>
+      </w:r>
       <w:r>
         <w:t>. Variación del Coste frente al número de hilos.</w:t>
       </w:r>
@@ -2613,14 +2751,27 @@
       <w:r>
         <w:t xml:space="preserve">Tabla </w:t>
       </w:r>
-      <w:fldSimple w:instr=" SEQ Tabla \* ARABIC ">
-        <w:r>
-          <w:rPr>
-            <w:noProof/>
-          </w:rPr>
-          <w:t>7</w:t>
-        </w:r>
-      </w:fldSimple>
+      <w:r>
+        <w:fldChar w:fldCharType="begin"/>
+      </w:r>
+      <w:r>
+        <w:instrText xml:space="preserve"> SEQ Tabla \* ARABIC </w:instrText>
+      </w:r>
+      <w:r>
+        <w:fldChar w:fldCharType="separate"/>
+      </w:r>
+      <w:r>
+        <w:rPr>
+          <w:noProof/>
+        </w:rPr>
+        <w:t>7</w:t>
+      </w:r>
+      <w:r>
+        <w:rPr>
+          <w:noProof/>
+        </w:rPr>
+        <w:fldChar w:fldCharType="end"/>
+      </w:r>
       <w:r>
         <w:t>. Variación de la eficiencia respecto al número de hilos.</w:t>
       </w:r>
@@ -2849,7 +3000,23 @@
           <w:rFonts w:ascii="Times New Roman" w:hAnsi="Times New Roman" w:cs="Times New Roman"/>
           <w:sz w:val="24"/>
         </w:rPr>
-        <w:t xml:space="preserve"> sin tiempos de esperas para respetar la consistencia de datos. Por tanto, el mismo sistema pero transaccional, da pie a pensar que en el mismo periodo de tiempo se realizará mucho menos trabajo computacional.</w:t>
+        <w:t xml:space="preserve"> sin tiempos de esperas para respetar la consistencia de datos. Por tanto, el mismo </w:t>
+      </w:r>
+      <w:r>
+        <w:rPr>
+          <w:rFonts w:ascii="Times New Roman" w:hAnsi="Times New Roman" w:cs="Times New Roman"/>
+          <w:sz w:val="24"/>
+        </w:rPr>
+        <w:t>sistema,</w:t>
+      </w:r>
+      <w:bookmarkStart w:id="0" w:name="_GoBack"/>
+      <w:bookmarkEnd w:id="0"/>
+      <w:r>
+        <w:rPr>
+          <w:rFonts w:ascii="Times New Roman" w:hAnsi="Times New Roman" w:cs="Times New Roman"/>
+          <w:sz w:val="24"/>
+        </w:rPr>
+        <w:t xml:space="preserve"> pero transaccional, da pie a pensar que en el mismo periodo de tiempo se realizará mucho menos trabajo computacional.</w:t>
       </w:r>
     </w:p>
     <w:p>
@@ -2878,11 +3045,9 @@
         </w:rPr>
       </w:pPr>
       <w:r>
-        <w:t xml:space="preserve">2.2 </w:t>
-      </w:r>
-      <w:r>
-        <w:t xml:space="preserve">Conclusiones de </w:t>
-      </w:r>
+        <w:t xml:space="preserve">2.2 Conclusiones de </w:t>
+      </w:r>
+      <w:proofErr w:type="spellStart"/>
       <w:r>
         <w:t>T</w:t>
       </w:r>
@@ -2890,8 +3055,23 @@
         <w:rPr>
           <w:i/>
         </w:rPr>
-        <w:t>ransactional read-only</w:t>
-      </w:r>
+        <w:t>ransactional</w:t>
+      </w:r>
+      <w:proofErr w:type="spellEnd"/>
+      <w:r>
+        <w:rPr>
+          <w:i/>
+        </w:rPr>
+        <w:t xml:space="preserve"> </w:t>
+      </w:r>
+      <w:proofErr w:type="spellStart"/>
+      <w:r>
+        <w:rPr>
+          <w:i/>
+        </w:rPr>
+        <w:t>read-only</w:t>
+      </w:r>
+      <w:proofErr w:type="spellEnd"/>
       <w:r>
         <w:rPr>
           <w:i/>
@@ -2905,23 +3085,33 @@
         <w:pStyle w:val="Ttulo3"/>
       </w:pPr>
       <w:r>
-        <w:t>2.3</w:t>
-      </w:r>
-      <w:r>
-        <w:t xml:space="preserve"> Conclusiones de T</w:t>
+        <w:t xml:space="preserve">2.3 Conclusiones de </w:t>
+      </w:r>
+      <w:proofErr w:type="spellStart"/>
+      <w:r>
+        <w:t>T</w:t>
       </w:r>
       <w:r>
         <w:rPr>
           <w:i/>
         </w:rPr>
-        <w:t>ransactional read-</w:t>
-      </w:r>
+        <w:t>ransactional</w:t>
+      </w:r>
+      <w:proofErr w:type="spellEnd"/>
       <w:r>
         <w:rPr>
           <w:i/>
         </w:rPr>
-        <w:t>Write</w:t>
-      </w:r>
+        <w:t xml:space="preserve"> </w:t>
+      </w:r>
+      <w:proofErr w:type="spellStart"/>
+      <w:r>
+        <w:rPr>
+          <w:i/>
+        </w:rPr>
+        <w:t>read-Write</w:t>
+      </w:r>
+      <w:proofErr w:type="spellEnd"/>
       <w:r>
         <w:rPr>
           <w:i/>
@@ -2969,10 +3159,24 @@
           <w:rFonts w:ascii="Times New Roman" w:hAnsi="Times New Roman" w:cs="Times New Roman"/>
           <w:sz w:val="24"/>
         </w:rPr>
-        <w:t>Hablar un poco, muy breve, de lo guay que es este sistema. Estaría guay poner las gráficas to molonas que comparan los 3 tipos de ejecuciones.</w:t>
-      </w:r>
-      <w:bookmarkStart w:id="0" w:name="_GoBack"/>
-      <w:bookmarkEnd w:id="0"/>
+        <w:t xml:space="preserve">Hablar un poco, muy breve, de lo guay que es este sistema. Estaría guay poner las gráficas </w:t>
+      </w:r>
+      <w:proofErr w:type="spellStart"/>
+      <w:r>
+        <w:rPr>
+          <w:rFonts w:ascii="Times New Roman" w:hAnsi="Times New Roman" w:cs="Times New Roman"/>
+          <w:sz w:val="24"/>
+        </w:rPr>
+        <w:t>to</w:t>
+      </w:r>
+      <w:proofErr w:type="spellEnd"/>
+      <w:r>
+        <w:rPr>
+          <w:rFonts w:ascii="Times New Roman" w:hAnsi="Times New Roman" w:cs="Times New Roman"/>
+          <w:sz w:val="24"/>
+        </w:rPr>
+        <w:t xml:space="preserve"> molonas que comparan los 3 tipos de ejecuciones.</w:t>
+      </w:r>
     </w:p>
     <w:sectPr>
       <w:pgSz w:w="11906" w:h="16838"/>

</xml_diff>